<commit_message>
make all filters accept the same type of input
</commit_message>
<xml_diff>
--- a/Final Group1 Assignment (1).docx
+++ b/Final Group1 Assignment (1).docx
@@ -653,6 +653,72 @@
           <w:szCs w:val="24"/>
         </w:rPr>
       </w:pPr>
+      <w:r>
+        <w:rPr>
+          <w:rFonts w:ascii="Times New Roman" w:hAnsi="Times New Roman" w:cs="Times New Roman"/>
+          <w:b/>
+          <w:bCs/>
+          <w:sz w:val="24"/>
+          <w:szCs w:val="24"/>
+        </w:rPr>
+        <w:lastRenderedPageBreak/>
+        <w:t>Use Case</w:t>
+      </w:r>
+    </w:p>
+    <w:p>
+      <w:pPr>
+        <w:spacing w:after="320" w:line="276" w:lineRule="auto"/>
+        <w:contextualSpacing/>
+        <w:rPr>
+          <w:rFonts w:ascii="Times New Roman" w:hAnsi="Times New Roman" w:cs="Times New Roman"/>
+          <w:b/>
+          <w:bCs/>
+          <w:sz w:val="24"/>
+          <w:szCs w:val="24"/>
+        </w:rPr>
+      </w:pPr>
+      <w:r>
+        <w:rPr>
+          <w:noProof/>
+        </w:rPr>
+        <w:drawing>
+          <wp:inline distT="0" distB="0" distL="0" distR="0" wp14:anchorId="0ABE6A5C" wp14:editId="1004C8F9">
+            <wp:extent cx="5943600" cy="4046855"/>
+            <wp:effectExtent l="0" t="0" r="0" b="0"/>
+            <wp:docPr id="5" name="Picture 5"/>
+            <wp:cNvGraphicFramePr>
+              <a:graphicFrameLocks xmlns:a="http://schemas.openxmlformats.org/drawingml/2006/main" noChangeAspect="1"/>
+            </wp:cNvGraphicFramePr>
+            <a:graphic xmlns:a="http://schemas.openxmlformats.org/drawingml/2006/main">
+              <a:graphicData uri="http://schemas.openxmlformats.org/drawingml/2006/picture">
+                <pic:pic xmlns:pic="http://schemas.openxmlformats.org/drawingml/2006/picture">
+                  <pic:nvPicPr>
+                    <pic:cNvPr id="1" name=""/>
+                    <pic:cNvPicPr/>
+                  </pic:nvPicPr>
+                  <pic:blipFill>
+                    <a:blip r:embed="rId5"/>
+                    <a:stretch>
+                      <a:fillRect/>
+                    </a:stretch>
+                  </pic:blipFill>
+                  <pic:spPr>
+                    <a:xfrm>
+                      <a:off x="0" y="0"/>
+                      <a:ext cx="5943600" cy="4046855"/>
+                    </a:xfrm>
+                    <a:prstGeom prst="rect">
+                      <a:avLst/>
+                    </a:prstGeom>
+                  </pic:spPr>
+                </pic:pic>
+              </a:graphicData>
+            </a:graphic>
+          </wp:inline>
+        </w:drawing>
+      </w:r>
+      <w:bookmarkStart w:id="5" w:name="_GoBack"/>
+      <w:bookmarkEnd w:id="5"/>
     </w:p>
     <w:p>
       <w:pPr>
@@ -694,10 +760,11 @@
         <w:rPr>
           <w:noProof/>
         </w:rPr>
+        <w:lastRenderedPageBreak/>
         <w:drawing>
-          <wp:inline distT="0" distB="0" distL="0" distR="0" wp14:anchorId="0C897C80" wp14:editId="5701E637">
-            <wp:extent cx="5943600" cy="3634740"/>
-            <wp:effectExtent l="0" t="0" r="0" b="3810"/>
+          <wp:inline distT="0" distB="0" distL="0" distR="0" wp14:anchorId="0C897C80" wp14:editId="18D26DD0">
+            <wp:extent cx="6316980" cy="3863076"/>
+            <wp:effectExtent l="0" t="0" r="7620" b="4445"/>
             <wp:docPr id="7" name="Picture 7"/>
             <wp:cNvGraphicFramePr>
               <a:graphicFrameLocks xmlns:a="http://schemas.openxmlformats.org/drawingml/2006/main" noChangeAspect="1"/>
@@ -712,7 +779,7 @@
                     </pic:cNvPicPr>
                   </pic:nvPicPr>
                   <pic:blipFill>
-                    <a:blip r:embed="rId5">
+                    <a:blip r:embed="rId6">
                       <a:extLst>
                         <a:ext uri="{28A0092B-C50C-407E-A947-70E740481C1C}">
                           <a14:useLocalDpi xmlns:a14="http://schemas.microsoft.com/office/drawing/2010/main" val="0"/>
@@ -727,7 +794,7 @@
                   <pic:spPr bwMode="auto">
                     <a:xfrm>
                       <a:off x="0" y="0"/>
-                      <a:ext cx="5943600" cy="3634740"/>
+                      <a:ext cx="6342461" cy="3878658"/>
                     </a:xfrm>
                     <a:prstGeom prst="rect">
                       <a:avLst/>
@@ -1336,25 +1403,7 @@
           <w:sz w:val="24"/>
           <w:szCs w:val="24"/>
         </w:rPr>
-        <w:t xml:space="preserve">They have poor performance because they become complex due to excessive parsing and </w:t>
-      </w:r>
-      <w:proofErr w:type="spellStart"/>
-      <w:r>
-        <w:rPr>
-          <w:rFonts w:ascii="Times New Roman" w:hAnsi="Times New Roman" w:cs="Times New Roman"/>
-          <w:sz w:val="24"/>
-          <w:szCs w:val="24"/>
-        </w:rPr>
-        <w:t>unparsing</w:t>
-      </w:r>
-      <w:proofErr w:type="spellEnd"/>
-      <w:r>
-        <w:rPr>
-          <w:rFonts w:ascii="Times New Roman" w:hAnsi="Times New Roman" w:cs="Times New Roman"/>
-          <w:sz w:val="24"/>
-          <w:szCs w:val="24"/>
-        </w:rPr>
-        <w:t>.</w:t>
+        <w:t>They have poor performance because they become complex due to excessive parsing and unparsing.</w:t>
       </w:r>
     </w:p>
     <w:p>
@@ -1642,7 +1691,7 @@
                     </pic:cNvPicPr>
                   </pic:nvPicPr>
                   <pic:blipFill>
-                    <a:blip r:embed="rId6">
+                    <a:blip r:embed="rId7">
                       <a:extLst>
                         <a:ext uri="{28A0092B-C50C-407E-A947-70E740481C1C}">
                           <a14:useLocalDpi xmlns:a14="http://schemas.microsoft.com/office/drawing/2010/main" val="0"/>
@@ -1891,7 +1940,7 @@
                     </pic:cNvPicPr>
                   </pic:nvPicPr>
                   <pic:blipFill>
-                    <a:blip r:embed="rId7">
+                    <a:blip r:embed="rId8">
                       <a:extLst>
                         <a:ext uri="{28A0092B-C50C-407E-A947-70E740481C1C}">
                           <a14:useLocalDpi xmlns:a14="http://schemas.microsoft.com/office/drawing/2010/main" val="0"/>
@@ -2098,65 +2147,6 @@
                     <pic:cNvPicPr/>
                   </pic:nvPicPr>
                   <pic:blipFill>
-                    <a:blip r:embed="rId8" cstate="print">
-                      <a:extLst>
-                        <a:ext uri="{28A0092B-C50C-407E-A947-70E740481C1C}">
-                          <a14:useLocalDpi xmlns:a14="http://schemas.microsoft.com/office/drawing/2010/main" val="0"/>
-                        </a:ext>
-                      </a:extLst>
-                    </a:blip>
-                    <a:stretch>
-                      <a:fillRect/>
-                    </a:stretch>
-                  </pic:blipFill>
-                  <pic:spPr>
-                    <a:xfrm>
-                      <a:off x="0" y="0"/>
-                      <a:ext cx="5943600" cy="3343275"/>
-                    </a:xfrm>
-                    <a:prstGeom prst="rect">
-                      <a:avLst/>
-                    </a:prstGeom>
-                  </pic:spPr>
-                </pic:pic>
-              </a:graphicData>
-            </a:graphic>
-          </wp:inline>
-        </w:drawing>
-      </w:r>
-    </w:p>
-    <w:p>
-      <w:pPr>
-        <w:rPr>
-          <w:bCs/>
-          <w:noProof/>
-          <w:sz w:val="24"/>
-          <w:szCs w:val="24"/>
-        </w:rPr>
-      </w:pPr>
-      <w:r>
-        <w:rPr>
-          <w:bCs/>
-          <w:noProof/>
-          <w:sz w:val="24"/>
-          <w:szCs w:val="24"/>
-        </w:rPr>
-        <w:drawing>
-          <wp:inline distT="0" distB="0" distL="0" distR="0" wp14:anchorId="416F19A4" wp14:editId="6C4550B1">
-            <wp:extent cx="5943600" cy="3343275"/>
-            <wp:effectExtent l="0" t="0" r="0" b="9525"/>
-            <wp:docPr id="2" name="Picture 2" descr="A screenshot of a cell phone&#10;&#10;Description automatically generated"/>
-            <wp:cNvGraphicFramePr>
-              <a:graphicFrameLocks xmlns:a="http://schemas.openxmlformats.org/drawingml/2006/main" noChangeAspect="1"/>
-            </wp:cNvGraphicFramePr>
-            <a:graphic xmlns:a="http://schemas.openxmlformats.org/drawingml/2006/main">
-              <a:graphicData uri="http://schemas.openxmlformats.org/drawingml/2006/picture">
-                <pic:pic xmlns:pic="http://schemas.openxmlformats.org/drawingml/2006/picture">
-                  <pic:nvPicPr>
-                    <pic:cNvPr id="2" name="Screenshot (34).png"/>
-                    <pic:cNvPicPr/>
-                  </pic:nvPicPr>
-                  <pic:blipFill>
                     <a:blip r:embed="rId9" cstate="print">
                       <a:extLst>
                         <a:ext uri="{28A0092B-C50C-407E-A947-70E740481C1C}">
@@ -2193,95 +2183,18 @@
           <w:szCs w:val="24"/>
         </w:rPr>
       </w:pPr>
-    </w:p>
-    <w:p>
-      <w:pPr>
+      <w:r>
         <w:rPr>
           <w:bCs/>
           <w:noProof/>
           <w:sz w:val="24"/>
           <w:szCs w:val="24"/>
         </w:rPr>
-      </w:pPr>
-    </w:p>
-    <w:p>
-      <w:pPr>
-        <w:rPr>
-          <w:bCs/>
-          <w:noProof/>
-          <w:sz w:val="24"/>
-          <w:szCs w:val="24"/>
-        </w:rPr>
-      </w:pPr>
-    </w:p>
-    <w:p>
-      <w:pPr>
-        <w:rPr>
-          <w:bCs/>
-          <w:noProof/>
-          <w:sz w:val="24"/>
-          <w:szCs w:val="24"/>
-        </w:rPr>
-      </w:pPr>
-    </w:p>
-    <w:p>
-      <w:pPr>
-        <w:rPr>
-          <w:bCs/>
-          <w:noProof/>
-          <w:sz w:val="24"/>
-          <w:szCs w:val="24"/>
-        </w:rPr>
-      </w:pPr>
-      <w:r>
-        <w:rPr>
-          <w:bCs/>
-          <w:noProof/>
-          <w:sz w:val="24"/>
-          <w:szCs w:val="24"/>
-        </w:rPr>
-        <w:t>Step 2: Press Start-Inde</w:t>
-      </w:r>
-      <w:r>
-        <w:rPr>
-          <w:bCs/>
-          <w:noProof/>
-          <w:sz w:val="24"/>
-          <w:szCs w:val="24"/>
-        </w:rPr>
-        <w:t>x</w:t>
-      </w:r>
-      <w:r>
-        <w:rPr>
-          <w:bCs/>
-          <w:noProof/>
-          <w:sz w:val="24"/>
-          <w:szCs w:val="24"/>
-        </w:rPr>
-        <w:t xml:space="preserve"> button to start process</w:t>
-      </w:r>
-    </w:p>
-    <w:p>
-      <w:pPr>
-        <w:rPr>
-          <w:bCs/>
-          <w:noProof/>
-          <w:sz w:val="24"/>
-          <w:szCs w:val="24"/>
-        </w:rPr>
-      </w:pPr>
-      <w:r>
-        <w:rPr>
-          <w:bCs/>
-          <w:noProof/>
-          <w:sz w:val="24"/>
-          <w:szCs w:val="24"/>
-        </w:rPr>
         <w:drawing>
-          <wp:inline distT="0" distB="0" distL="0" distR="0" wp14:anchorId="4D84AC20" wp14:editId="314C6DAF">
+          <wp:inline distT="0" distB="0" distL="0" distR="0" wp14:anchorId="416F19A4" wp14:editId="6C4550B1">
             <wp:extent cx="5943600" cy="3343275"/>
             <wp:effectExtent l="0" t="0" r="0" b="9525"/>
-            <wp:docPr id="3" name="Picture 3" descr="A screenshot of a cell phone&#10;&#10;Description automatically generated"/>
+            <wp:docPr id="2" name="Picture 2" descr="A screenshot of a cell phone&#10;&#10;Description automatically generated"/>
             <wp:cNvGraphicFramePr>
               <a:graphicFrameLocks xmlns:a="http://schemas.openxmlformats.org/drawingml/2006/main" noChangeAspect="1"/>
             </wp:cNvGraphicFramePr>
@@ -2289,7 +2202,7 @@
               <a:graphicData uri="http://schemas.openxmlformats.org/drawingml/2006/picture">
                 <pic:pic xmlns:pic="http://schemas.openxmlformats.org/drawingml/2006/picture">
                   <pic:nvPicPr>
-                    <pic:cNvPr id="3" name="Screenshot (35).png"/>
+                    <pic:cNvPr id="2" name="Screenshot (34).png"/>
                     <pic:cNvPicPr/>
                   </pic:nvPicPr>
                   <pic:blipFill>
@@ -2329,13 +2242,149 @@
           <w:szCs w:val="24"/>
         </w:rPr>
       </w:pPr>
-      <w:r>
+    </w:p>
+    <w:p>
+      <w:pPr>
         <w:rPr>
           <w:bCs/>
           <w:noProof/>
           <w:sz w:val="24"/>
           <w:szCs w:val="24"/>
         </w:rPr>
+      </w:pPr>
+    </w:p>
+    <w:p>
+      <w:pPr>
+        <w:rPr>
+          <w:bCs/>
+          <w:noProof/>
+          <w:sz w:val="24"/>
+          <w:szCs w:val="24"/>
+        </w:rPr>
+      </w:pPr>
+    </w:p>
+    <w:p>
+      <w:pPr>
+        <w:rPr>
+          <w:bCs/>
+          <w:noProof/>
+          <w:sz w:val="24"/>
+          <w:szCs w:val="24"/>
+        </w:rPr>
+      </w:pPr>
+    </w:p>
+    <w:p>
+      <w:pPr>
+        <w:rPr>
+          <w:bCs/>
+          <w:noProof/>
+          <w:sz w:val="24"/>
+          <w:szCs w:val="24"/>
+        </w:rPr>
+      </w:pPr>
+      <w:r>
+        <w:rPr>
+          <w:bCs/>
+          <w:noProof/>
+          <w:sz w:val="24"/>
+          <w:szCs w:val="24"/>
+        </w:rPr>
+        <w:t>Step 2: Press Start-Inde</w:t>
+      </w:r>
+      <w:r>
+        <w:rPr>
+          <w:bCs/>
+          <w:noProof/>
+          <w:sz w:val="24"/>
+          <w:szCs w:val="24"/>
+        </w:rPr>
+        <w:t>x</w:t>
+      </w:r>
+      <w:r>
+        <w:rPr>
+          <w:bCs/>
+          <w:noProof/>
+          <w:sz w:val="24"/>
+          <w:szCs w:val="24"/>
+        </w:rPr>
+        <w:t xml:space="preserve"> button to start process</w:t>
+      </w:r>
+    </w:p>
+    <w:p>
+      <w:pPr>
+        <w:rPr>
+          <w:bCs/>
+          <w:noProof/>
+          <w:sz w:val="24"/>
+          <w:szCs w:val="24"/>
+        </w:rPr>
+      </w:pPr>
+      <w:r>
+        <w:rPr>
+          <w:bCs/>
+          <w:noProof/>
+          <w:sz w:val="24"/>
+          <w:szCs w:val="24"/>
+        </w:rPr>
+        <w:drawing>
+          <wp:inline distT="0" distB="0" distL="0" distR="0" wp14:anchorId="4D84AC20" wp14:editId="314C6DAF">
+            <wp:extent cx="5943600" cy="3343275"/>
+            <wp:effectExtent l="0" t="0" r="0" b="9525"/>
+            <wp:docPr id="3" name="Picture 3" descr="A screenshot of a cell phone&#10;&#10;Description automatically generated"/>
+            <wp:cNvGraphicFramePr>
+              <a:graphicFrameLocks xmlns:a="http://schemas.openxmlformats.org/drawingml/2006/main" noChangeAspect="1"/>
+            </wp:cNvGraphicFramePr>
+            <a:graphic xmlns:a="http://schemas.openxmlformats.org/drawingml/2006/main">
+              <a:graphicData uri="http://schemas.openxmlformats.org/drawingml/2006/picture">
+                <pic:pic xmlns:pic="http://schemas.openxmlformats.org/drawingml/2006/picture">
+                  <pic:nvPicPr>
+                    <pic:cNvPr id="3" name="Screenshot (35).png"/>
+                    <pic:cNvPicPr/>
+                  </pic:nvPicPr>
+                  <pic:blipFill>
+                    <a:blip r:embed="rId11" cstate="print">
+                      <a:extLst>
+                        <a:ext uri="{28A0092B-C50C-407E-A947-70E740481C1C}">
+                          <a14:useLocalDpi xmlns:a14="http://schemas.microsoft.com/office/drawing/2010/main" val="0"/>
+                        </a:ext>
+                      </a:extLst>
+                    </a:blip>
+                    <a:stretch>
+                      <a:fillRect/>
+                    </a:stretch>
+                  </pic:blipFill>
+                  <pic:spPr>
+                    <a:xfrm>
+                      <a:off x="0" y="0"/>
+                      <a:ext cx="5943600" cy="3343275"/>
+                    </a:xfrm>
+                    <a:prstGeom prst="rect">
+                      <a:avLst/>
+                    </a:prstGeom>
+                  </pic:spPr>
+                </pic:pic>
+              </a:graphicData>
+            </a:graphic>
+          </wp:inline>
+        </w:drawing>
+      </w:r>
+    </w:p>
+    <w:p>
+      <w:pPr>
+        <w:rPr>
+          <w:bCs/>
+          <w:noProof/>
+          <w:sz w:val="24"/>
+          <w:szCs w:val="24"/>
+        </w:rPr>
+      </w:pPr>
+      <w:r>
+        <w:rPr>
+          <w:bCs/>
+          <w:noProof/>
+          <w:sz w:val="24"/>
+          <w:szCs w:val="24"/>
+        </w:rPr>
         <w:br w:type="page"/>
       </w:r>
     </w:p>
@@ -2348,8 +2397,6 @@
           <w:szCs w:val="24"/>
         </w:rPr>
       </w:pPr>
-      <w:bookmarkStart w:id="5" w:name="_GoBack"/>
-      <w:bookmarkEnd w:id="5"/>
     </w:p>
     <w:p>
       <w:pPr>
@@ -2402,7 +2449,7 @@
                     <pic:cNvPicPr/>
                   </pic:nvPicPr>
                   <pic:blipFill>
-                    <a:blip r:embed="rId11" cstate="print">
+                    <a:blip r:embed="rId12" cstate="print">
                       <a:extLst>
                         <a:ext uri="{28A0092B-C50C-407E-A947-70E740481C1C}">
                           <a14:useLocalDpi xmlns:a14="http://schemas.microsoft.com/office/drawing/2010/main" val="0"/>

</xml_diff>